<commit_message>
Update Developer test handbook.docx
</commit_message>
<xml_diff>
--- a/Documents/Developer test handbook.docx
+++ b/Documents/Developer test handbook.docx
@@ -10,6 +10,68 @@
       <w:r>
         <w:t>Developer Test -Handbook</w:t>
       </w:r>
+    </w:p>
+    <w:p>
+      <w:pPr>
+        <w:pStyle w:val="ListParagraph"/>
+      </w:pPr>
+      <w:r>
+        <w:rPr>
+          <w:b/>
+          <w:bCs/>
+        </w:rPr>
+        <w:t xml:space="preserve">Docker container start Command: </w:t>
+      </w:r>
+      <w:r>
+        <w:t xml:space="preserve">docker-compose up -d </w:t>
+      </w:r>
+      <w:r>
+        <w:t>–</w:t>
+      </w:r>
+      <w:r>
+        <w:t>build</w:t>
+      </w:r>
+    </w:p>
+    <w:p>
+      <w:pPr>
+        <w:pStyle w:val="ListParagraph"/>
+      </w:pPr>
+      <w:r>
+        <w:rPr>
+          <w:b/>
+          <w:bCs/>
+        </w:rPr>
+        <w:t xml:space="preserve">Docker container </w:t>
+      </w:r>
+      <w:r>
+        <w:rPr>
+          <w:b/>
+          <w:bCs/>
+        </w:rPr>
+        <w:t>shutdown</w:t>
+      </w:r>
+      <w:r>
+        <w:rPr>
+          <w:b/>
+          <w:bCs/>
+        </w:rPr>
+        <w:t xml:space="preserve"> Command: </w:t>
+      </w:r>
+      <w:r>
+        <w:t xml:space="preserve">docker-compose </w:t>
+      </w:r>
+      <w:r>
+        <w:t>down</w:t>
+      </w:r>
+    </w:p>
+    <w:p>
+      <w:pPr>
+        <w:pStyle w:val="ListParagraph"/>
+        <w:rPr>
+          <w:b/>
+          <w:bCs/>
+        </w:rPr>
+      </w:pPr>
     </w:p>
     <w:p>
       <w:pPr>
@@ -108,13 +170,8 @@
         <w:t xml:space="preserve"> 400-Bad Request - </w:t>
       </w:r>
       <w:r>
-        <w:t xml:space="preserve">Processing </w:t>
-      </w:r>
-      <w:proofErr w:type="gramStart"/>
-      <w:r>
-        <w:t>failed !</w:t>
-      </w:r>
-      <w:proofErr w:type="gramEnd"/>
+        <w:t>Processing failed !</w:t>
+      </w:r>
       <w:r>
         <w:t xml:space="preserve"> </w:t>
       </w:r>
@@ -144,15 +201,7 @@
         <w:pStyle w:val="ListParagraph"/>
       </w:pPr>
       <w:r>
-        <w:t xml:space="preserve">  "</w:t>
-      </w:r>
-      <w:proofErr w:type="spellStart"/>
-      <w:r>
-        <w:t>openapi</w:t>
-      </w:r>
-      <w:proofErr w:type="spellEnd"/>
-      <w:r>
-        <w:t>": "3.0.1",</w:t>
+        <w:t xml:space="preserve">  "openapi": "3.0.1",</w:t>
       </w:r>
     </w:p>
     <w:p>
@@ -168,15 +217,7 @@
         <w:pStyle w:val="ListParagraph"/>
       </w:pPr>
       <w:r>
-        <w:t xml:space="preserve">    "title": "dispatch-order-</w:t>
-      </w:r>
-      <w:proofErr w:type="spellStart"/>
-      <w:r>
-        <w:t>api</w:t>
-      </w:r>
-      <w:proofErr w:type="spellEnd"/>
-      <w:r>
-        <w:t>",</w:t>
+        <w:t xml:space="preserve">    "title": "dispatch-order-api",</w:t>
       </w:r>
     </w:p>
     <w:p>
@@ -208,15 +249,7 @@
         <w:pStyle w:val="ListParagraph"/>
       </w:pPr>
       <w:r>
-        <w:t xml:space="preserve">    "/</w:t>
-      </w:r>
-      <w:proofErr w:type="spellStart"/>
-      <w:r>
-        <w:t>Fulfillment</w:t>
-      </w:r>
-      <w:proofErr w:type="spellEnd"/>
-      <w:r>
-        <w:t>/dispatch": {</w:t>
+        <w:t xml:space="preserve">    "/Fulfillment/dispatch": {</w:t>
       </w:r>
     </w:p>
     <w:p>
@@ -240,15 +273,7 @@
         <w:pStyle w:val="ListParagraph"/>
       </w:pPr>
       <w:r>
-        <w:t xml:space="preserve">          "</w:t>
-      </w:r>
-      <w:proofErr w:type="spellStart"/>
-      <w:r>
-        <w:t>Fulfillment</w:t>
-      </w:r>
-      <w:proofErr w:type="spellEnd"/>
-      <w:r>
-        <w:t>"</w:t>
+        <w:t xml:space="preserve">          "Fulfillment"</w:t>
       </w:r>
     </w:p>
     <w:p>
@@ -264,31 +289,15 @@
         <w:pStyle w:val="ListParagraph"/>
       </w:pPr>
       <w:r>
-        <w:t xml:space="preserve">        "</w:t>
-      </w:r>
-      <w:proofErr w:type="spellStart"/>
-      <w:r>
-        <w:t>operationId</w:t>
-      </w:r>
-      <w:proofErr w:type="spellEnd"/>
-      <w:r>
-        <w:t>": "dispatch",</w:t>
-      </w:r>
-    </w:p>
-    <w:p>
-      <w:pPr>
-        <w:pStyle w:val="ListParagraph"/>
-      </w:pPr>
-      <w:r>
-        <w:t xml:space="preserve">        "</w:t>
-      </w:r>
-      <w:proofErr w:type="spellStart"/>
-      <w:r>
-        <w:t>requestBody</w:t>
-      </w:r>
-      <w:proofErr w:type="spellEnd"/>
-      <w:r>
-        <w:t>": {</w:t>
+        <w:t xml:space="preserve">        "operationId": "dispatch",</w:t>
+      </w:r>
+    </w:p>
+    <w:p>
+      <w:pPr>
+        <w:pStyle w:val="ListParagraph"/>
+      </w:pPr>
+      <w:r>
+        <w:t xml:space="preserve">        "requestBody": {</w:t>
       </w:r>
     </w:p>
     <w:p>
@@ -304,15 +313,7 @@
         <w:pStyle w:val="ListParagraph"/>
       </w:pPr>
       <w:r>
-        <w:t xml:space="preserve">            "application/</w:t>
-      </w:r>
-      <w:proofErr w:type="spellStart"/>
-      <w:r>
-        <w:t>json</w:t>
-      </w:r>
-      <w:proofErr w:type="spellEnd"/>
-      <w:r>
-        <w:t>": {</w:t>
+        <w:t xml:space="preserve">            "application/json": {</w:t>
       </w:r>
     </w:p>
     <w:p>
@@ -328,15 +329,7 @@
         <w:pStyle w:val="ListParagraph"/>
       </w:pPr>
       <w:r>
-        <w:t xml:space="preserve">                "$ref": "#/components/schemas/</w:t>
-      </w:r>
-      <w:proofErr w:type="spellStart"/>
-      <w:r>
-        <w:t>OrderPayload</w:t>
-      </w:r>
-      <w:proofErr w:type="spellEnd"/>
-      <w:r>
-        <w:t>"</w:t>
+        <w:t xml:space="preserve">                "$ref": "#/components/schemas/OrderPayload"</w:t>
       </w:r>
     </w:p>
     <w:p>
@@ -360,15 +353,7 @@
         <w:pStyle w:val="ListParagraph"/>
       </w:pPr>
       <w:r>
-        <w:t xml:space="preserve">            "text/</w:t>
-      </w:r>
-      <w:proofErr w:type="spellStart"/>
-      <w:r>
-        <w:t>json</w:t>
-      </w:r>
-      <w:proofErr w:type="spellEnd"/>
-      <w:r>
-        <w:t>": {</w:t>
+        <w:t xml:space="preserve">            "text/json": {</w:t>
       </w:r>
     </w:p>
     <w:p>
@@ -384,15 +369,7 @@
         <w:pStyle w:val="ListParagraph"/>
       </w:pPr>
       <w:r>
-        <w:t xml:space="preserve">                "$ref": "#/components/schemas/</w:t>
-      </w:r>
-      <w:proofErr w:type="spellStart"/>
-      <w:r>
-        <w:t>OrderPayload</w:t>
-      </w:r>
-      <w:proofErr w:type="spellEnd"/>
-      <w:r>
-        <w:t>"</w:t>
+        <w:t xml:space="preserve">                "$ref": "#/components/schemas/OrderPayload"</w:t>
       </w:r>
     </w:p>
     <w:p>
@@ -416,15 +393,7 @@
         <w:pStyle w:val="ListParagraph"/>
       </w:pPr>
       <w:r>
-        <w:t xml:space="preserve">            "application/*+</w:t>
-      </w:r>
-      <w:proofErr w:type="spellStart"/>
-      <w:r>
-        <w:t>json</w:t>
-      </w:r>
-      <w:proofErr w:type="spellEnd"/>
-      <w:r>
-        <w:t>": {</w:t>
+        <w:t xml:space="preserve">            "application/*+json": {</w:t>
       </w:r>
     </w:p>
     <w:p>
@@ -440,15 +409,7 @@
         <w:pStyle w:val="ListParagraph"/>
       </w:pPr>
       <w:r>
-        <w:t xml:space="preserve">                "$ref": "#/components/schemas/</w:t>
-      </w:r>
-      <w:proofErr w:type="spellStart"/>
-      <w:r>
-        <w:t>OrderPayload</w:t>
-      </w:r>
-      <w:proofErr w:type="spellEnd"/>
-      <w:r>
-        <w:t>"</w:t>
+        <w:t xml:space="preserve">                "$ref": "#/components/schemas/OrderPayload"</w:t>
       </w:r>
     </w:p>
     <w:p>
@@ -512,6 +473,7 @@
         <w:pStyle w:val="ListParagraph"/>
       </w:pPr>
       <w:r>
+        <w:lastRenderedPageBreak/>
         <w:t xml:space="preserve">          }</w:t>
       </w:r>
     </w:p>
@@ -536,7 +498,719 @@
         <w:pStyle w:val="ListParagraph"/>
       </w:pPr>
       <w:r>
+        <w:t xml:space="preserve">    }</w:t>
+      </w:r>
+    </w:p>
+    <w:p>
+      <w:pPr>
+        <w:pStyle w:val="ListParagraph"/>
+      </w:pPr>
+      <w:r>
+        <w:t xml:space="preserve">  },</w:t>
+      </w:r>
+    </w:p>
+    <w:p>
+      <w:pPr>
+        <w:pStyle w:val="ListParagraph"/>
+      </w:pPr>
+      <w:r>
+        <w:t xml:space="preserve">  "components": {</w:t>
+      </w:r>
+    </w:p>
+    <w:p>
+      <w:pPr>
+        <w:pStyle w:val="ListParagraph"/>
+      </w:pPr>
+      <w:r>
+        <w:t xml:space="preserve">    "schemas": {</w:t>
+      </w:r>
+    </w:p>
+    <w:p>
+      <w:pPr>
+        <w:pStyle w:val="ListParagraph"/>
+      </w:pPr>
+      <w:r>
+        <w:t xml:space="preserve">      "Container": {</w:t>
+      </w:r>
+    </w:p>
+    <w:p>
+      <w:pPr>
+        <w:pStyle w:val="ListParagraph"/>
+      </w:pPr>
+      <w:r>
+        <w:t xml:space="preserve">        "type": "object",</w:t>
+      </w:r>
+    </w:p>
+    <w:p>
+      <w:pPr>
+        <w:pStyle w:val="ListParagraph"/>
+      </w:pPr>
+      <w:r>
+        <w:t xml:space="preserve">        "properties": {</w:t>
+      </w:r>
+    </w:p>
+    <w:p>
+      <w:pPr>
+        <w:pStyle w:val="ListParagraph"/>
+      </w:pPr>
+      <w:r>
+        <w:t xml:space="preserve">          "loadId": {</w:t>
+      </w:r>
+    </w:p>
+    <w:p>
+      <w:pPr>
+        <w:pStyle w:val="ListParagraph"/>
+      </w:pPr>
+      <w:r>
+        <w:t xml:space="preserve">            "type": "string",</w:t>
+      </w:r>
+    </w:p>
+    <w:p>
+      <w:pPr>
+        <w:pStyle w:val="ListParagraph"/>
+      </w:pPr>
+      <w:r>
+        <w:t xml:space="preserve">            "nullable": true</w:t>
+      </w:r>
+    </w:p>
+    <w:p>
+      <w:pPr>
+        <w:pStyle w:val="ListParagraph"/>
+      </w:pPr>
+      <w:r>
+        <w:t xml:space="preserve">          },</w:t>
+      </w:r>
+    </w:p>
+    <w:p>
+      <w:pPr>
+        <w:pStyle w:val="ListParagraph"/>
+      </w:pPr>
+      <w:r>
+        <w:t xml:space="preserve">          "containerType": {</w:t>
+      </w:r>
+    </w:p>
+    <w:p>
+      <w:pPr>
+        <w:pStyle w:val="ListParagraph"/>
+      </w:pPr>
+      <w:r>
+        <w:t xml:space="preserve">            "type": "string",</w:t>
+      </w:r>
+    </w:p>
+    <w:p>
+      <w:pPr>
+        <w:pStyle w:val="ListParagraph"/>
+      </w:pPr>
+      <w:r>
+        <w:t xml:space="preserve">            "nullable": true</w:t>
+      </w:r>
+    </w:p>
+    <w:p>
+      <w:pPr>
+        <w:pStyle w:val="ListParagraph"/>
+      </w:pPr>
+      <w:r>
+        <w:t xml:space="preserve">          },</w:t>
+      </w:r>
+    </w:p>
+    <w:p>
+      <w:pPr>
+        <w:pStyle w:val="ListParagraph"/>
+      </w:pPr>
+      <w:r>
+        <w:t xml:space="preserve">          "items": {</w:t>
+      </w:r>
+    </w:p>
+    <w:p>
+      <w:pPr>
+        <w:pStyle w:val="ListParagraph"/>
+      </w:pPr>
+      <w:r>
+        <w:t xml:space="preserve">            "type": "array",</w:t>
+      </w:r>
+    </w:p>
+    <w:p>
+      <w:pPr>
+        <w:pStyle w:val="ListParagraph"/>
+      </w:pPr>
+      <w:r>
+        <w:t xml:space="preserve">            "items": {</w:t>
+      </w:r>
+    </w:p>
+    <w:p>
+      <w:pPr>
+        <w:pStyle w:val="ListParagraph"/>
+      </w:pPr>
+      <w:r>
+        <w:t xml:space="preserve">              "$ref": "#/components/schemas/Item"</w:t>
+      </w:r>
+    </w:p>
+    <w:p>
+      <w:pPr>
+        <w:pStyle w:val="ListParagraph"/>
+      </w:pPr>
+      <w:r>
+        <w:t xml:space="preserve">            },</w:t>
+      </w:r>
+    </w:p>
+    <w:p>
+      <w:pPr>
+        <w:pStyle w:val="ListParagraph"/>
+      </w:pPr>
+      <w:r>
+        <w:t xml:space="preserve">            "nullable": true</w:t>
+      </w:r>
+    </w:p>
+    <w:p>
+      <w:pPr>
+        <w:pStyle w:val="ListParagraph"/>
+      </w:pPr>
+      <w:r>
+        <w:t xml:space="preserve">          }</w:t>
+      </w:r>
+    </w:p>
+    <w:p>
+      <w:pPr>
+        <w:pStyle w:val="ListParagraph"/>
+      </w:pPr>
+      <w:r>
+        <w:t xml:space="preserve">        },</w:t>
+      </w:r>
+    </w:p>
+    <w:p>
+      <w:pPr>
+        <w:pStyle w:val="ListParagraph"/>
+      </w:pPr>
+      <w:r>
+        <w:t xml:space="preserve">        "additionalProperties": false</w:t>
+      </w:r>
+    </w:p>
+    <w:p>
+      <w:pPr>
+        <w:pStyle w:val="ListParagraph"/>
+      </w:pPr>
+      <w:r>
+        <w:t xml:space="preserve">      },</w:t>
+      </w:r>
+    </w:p>
+    <w:p>
+      <w:pPr>
+        <w:pStyle w:val="ListParagraph"/>
+      </w:pPr>
+      <w:r>
+        <w:t xml:space="preserve">      "DeliveryAddress": {</w:t>
+      </w:r>
+    </w:p>
+    <w:p>
+      <w:pPr>
+        <w:pStyle w:val="ListParagraph"/>
+      </w:pPr>
+      <w:r>
+        <w:t xml:space="preserve">        "type": "object",</w:t>
+      </w:r>
+    </w:p>
+    <w:p>
+      <w:pPr>
+        <w:pStyle w:val="ListParagraph"/>
+      </w:pPr>
+      <w:r>
+        <w:t xml:space="preserve">        "properties": {</w:t>
+      </w:r>
+    </w:p>
+    <w:p>
+      <w:pPr>
+        <w:pStyle w:val="ListParagraph"/>
+      </w:pPr>
+      <w:r>
+        <w:t xml:space="preserve">          "street": {</w:t>
+      </w:r>
+    </w:p>
+    <w:p>
+      <w:pPr>
+        <w:pStyle w:val="ListParagraph"/>
+      </w:pPr>
+      <w:r>
+        <w:t xml:space="preserve">            "type": "string",</w:t>
+      </w:r>
+    </w:p>
+    <w:p>
+      <w:pPr>
+        <w:pStyle w:val="ListParagraph"/>
+      </w:pPr>
+      <w:r>
+        <w:t xml:space="preserve">            "nullable": true</w:t>
+      </w:r>
+    </w:p>
+    <w:p>
+      <w:pPr>
+        <w:pStyle w:val="ListParagraph"/>
+      </w:pPr>
+      <w:r>
+        <w:t xml:space="preserve">          },</w:t>
+      </w:r>
+    </w:p>
+    <w:p>
+      <w:pPr>
+        <w:pStyle w:val="ListParagraph"/>
+      </w:pPr>
+      <w:r>
+        <w:t xml:space="preserve">          "city": {</w:t>
+      </w:r>
+    </w:p>
+    <w:p>
+      <w:pPr>
+        <w:pStyle w:val="ListParagraph"/>
+      </w:pPr>
+      <w:r>
+        <w:t xml:space="preserve">            "type": "string",</w:t>
+      </w:r>
+    </w:p>
+    <w:p>
+      <w:pPr>
+        <w:pStyle w:val="ListParagraph"/>
+      </w:pPr>
+      <w:r>
+        <w:t xml:space="preserve">            "nullable": true</w:t>
+      </w:r>
+    </w:p>
+    <w:p>
+      <w:pPr>
+        <w:pStyle w:val="ListParagraph"/>
+      </w:pPr>
+      <w:r>
+        <w:t xml:space="preserve">          },</w:t>
+      </w:r>
+    </w:p>
+    <w:p>
+      <w:pPr>
+        <w:pStyle w:val="ListParagraph"/>
+      </w:pPr>
+      <w:r>
+        <w:t xml:space="preserve">          "state": {</w:t>
+      </w:r>
+    </w:p>
+    <w:p>
+      <w:pPr>
+        <w:pStyle w:val="ListParagraph"/>
+      </w:pPr>
+      <w:r>
+        <w:t xml:space="preserve">            "type": "string",</w:t>
+      </w:r>
+    </w:p>
+    <w:p>
+      <w:pPr>
+        <w:pStyle w:val="ListParagraph"/>
+      </w:pPr>
+      <w:r>
+        <w:t xml:space="preserve">            "nullable": true</w:t>
+      </w:r>
+    </w:p>
+    <w:p>
+      <w:pPr>
+        <w:pStyle w:val="ListParagraph"/>
+      </w:pPr>
+      <w:r>
+        <w:t xml:space="preserve">          },</w:t>
+      </w:r>
+    </w:p>
+    <w:p>
+      <w:pPr>
+        <w:pStyle w:val="ListParagraph"/>
+      </w:pPr>
+      <w:r>
+        <w:t xml:space="preserve">          "postalCode": {</w:t>
+      </w:r>
+    </w:p>
+    <w:p>
+      <w:pPr>
+        <w:pStyle w:val="ListParagraph"/>
+      </w:pPr>
+      <w:r>
+        <w:t xml:space="preserve">            "type": "string",</w:t>
+      </w:r>
+    </w:p>
+    <w:p>
+      <w:pPr>
+        <w:pStyle w:val="ListParagraph"/>
+      </w:pPr>
+      <w:r>
+        <w:t xml:space="preserve">            "nullable": true</w:t>
+      </w:r>
+    </w:p>
+    <w:p>
+      <w:pPr>
+        <w:pStyle w:val="ListParagraph"/>
+      </w:pPr>
+      <w:r>
+        <w:t xml:space="preserve">          },</w:t>
+      </w:r>
+    </w:p>
+    <w:p>
+      <w:pPr>
+        <w:pStyle w:val="ListParagraph"/>
+      </w:pPr>
+      <w:r>
+        <w:t xml:space="preserve">          "country": {</w:t>
+      </w:r>
+    </w:p>
+    <w:p>
+      <w:pPr>
+        <w:pStyle w:val="ListParagraph"/>
+      </w:pPr>
+      <w:r>
         <w:lastRenderedPageBreak/>
+        <w:t xml:space="preserve">            "type": "string",</w:t>
+      </w:r>
+    </w:p>
+    <w:p>
+      <w:pPr>
+        <w:pStyle w:val="ListParagraph"/>
+      </w:pPr>
+      <w:r>
+        <w:t xml:space="preserve">            "nullable": true</w:t>
+      </w:r>
+    </w:p>
+    <w:p>
+      <w:pPr>
+        <w:pStyle w:val="ListParagraph"/>
+      </w:pPr>
+      <w:r>
+        <w:t xml:space="preserve">          }</w:t>
+      </w:r>
+    </w:p>
+    <w:p>
+      <w:pPr>
+        <w:pStyle w:val="ListParagraph"/>
+      </w:pPr>
+      <w:r>
+        <w:t xml:space="preserve">        },</w:t>
+      </w:r>
+    </w:p>
+    <w:p>
+      <w:pPr>
+        <w:pStyle w:val="ListParagraph"/>
+      </w:pPr>
+      <w:r>
+        <w:t xml:space="preserve">        "additionalProperties": false</w:t>
+      </w:r>
+    </w:p>
+    <w:p>
+      <w:pPr>
+        <w:pStyle w:val="ListParagraph"/>
+      </w:pPr>
+      <w:r>
+        <w:t xml:space="preserve">      },</w:t>
+      </w:r>
+    </w:p>
+    <w:p>
+      <w:pPr>
+        <w:pStyle w:val="ListParagraph"/>
+      </w:pPr>
+      <w:r>
+        <w:t xml:space="preserve">      "Item": {</w:t>
+      </w:r>
+    </w:p>
+    <w:p>
+      <w:pPr>
+        <w:pStyle w:val="ListParagraph"/>
+      </w:pPr>
+      <w:r>
+        <w:t xml:space="preserve">        "type": "object",</w:t>
+      </w:r>
+    </w:p>
+    <w:p>
+      <w:pPr>
+        <w:pStyle w:val="ListParagraph"/>
+      </w:pPr>
+      <w:r>
+        <w:t xml:space="preserve">        "properties": {</w:t>
+      </w:r>
+    </w:p>
+    <w:p>
+      <w:pPr>
+        <w:pStyle w:val="ListParagraph"/>
+      </w:pPr>
+      <w:r>
+        <w:t xml:space="preserve">          "itemCode": {</w:t>
+      </w:r>
+    </w:p>
+    <w:p>
+      <w:pPr>
+        <w:pStyle w:val="ListParagraph"/>
+      </w:pPr>
+      <w:r>
+        <w:t xml:space="preserve">            "type": "string",</w:t>
+      </w:r>
+    </w:p>
+    <w:p>
+      <w:pPr>
+        <w:pStyle w:val="ListParagraph"/>
+      </w:pPr>
+      <w:r>
+        <w:t xml:space="preserve">            "nullable": true</w:t>
+      </w:r>
+    </w:p>
+    <w:p>
+      <w:pPr>
+        <w:pStyle w:val="ListParagraph"/>
+      </w:pPr>
+      <w:r>
+        <w:t xml:space="preserve">          },</w:t>
+      </w:r>
+    </w:p>
+    <w:p>
+      <w:pPr>
+        <w:pStyle w:val="ListParagraph"/>
+      </w:pPr>
+      <w:r>
+        <w:t xml:space="preserve">          "quantity": {</w:t>
+      </w:r>
+    </w:p>
+    <w:p>
+      <w:pPr>
+        <w:pStyle w:val="ListParagraph"/>
+      </w:pPr>
+      <w:r>
+        <w:t xml:space="preserve">            "type": "integer",</w:t>
+      </w:r>
+    </w:p>
+    <w:p>
+      <w:pPr>
+        <w:pStyle w:val="ListParagraph"/>
+      </w:pPr>
+      <w:r>
+        <w:t xml:space="preserve">            "format": "int32"</w:t>
+      </w:r>
+    </w:p>
+    <w:p>
+      <w:pPr>
+        <w:pStyle w:val="ListParagraph"/>
+      </w:pPr>
+      <w:r>
+        <w:t xml:space="preserve">          },</w:t>
+      </w:r>
+    </w:p>
+    <w:p>
+      <w:pPr>
+        <w:pStyle w:val="ListParagraph"/>
+      </w:pPr>
+      <w:r>
+        <w:t xml:space="preserve">          "cartonWeight": {</w:t>
+      </w:r>
+    </w:p>
+    <w:p>
+      <w:pPr>
+        <w:pStyle w:val="ListParagraph"/>
+      </w:pPr>
+      <w:r>
+        <w:t xml:space="preserve">            "type": "number",</w:t>
+      </w:r>
+    </w:p>
+    <w:p>
+      <w:pPr>
+        <w:pStyle w:val="ListParagraph"/>
+      </w:pPr>
+      <w:r>
+        <w:t xml:space="preserve">            "format": "double"</w:t>
+      </w:r>
+    </w:p>
+    <w:p>
+      <w:pPr>
+        <w:pStyle w:val="ListParagraph"/>
+      </w:pPr>
+      <w:r>
+        <w:t xml:space="preserve">          }</w:t>
+      </w:r>
+    </w:p>
+    <w:p>
+      <w:pPr>
+        <w:pStyle w:val="ListParagraph"/>
+      </w:pPr>
+      <w:r>
+        <w:t xml:space="preserve">        },</w:t>
+      </w:r>
+    </w:p>
+    <w:p>
+      <w:pPr>
+        <w:pStyle w:val="ListParagraph"/>
+      </w:pPr>
+      <w:r>
+        <w:t xml:space="preserve">        "additionalProperties": false</w:t>
+      </w:r>
+    </w:p>
+    <w:p>
+      <w:pPr>
+        <w:pStyle w:val="ListParagraph"/>
+      </w:pPr>
+      <w:r>
+        <w:t xml:space="preserve">      },</w:t>
+      </w:r>
+    </w:p>
+    <w:p>
+      <w:pPr>
+        <w:pStyle w:val="ListParagraph"/>
+      </w:pPr>
+      <w:r>
+        <w:t xml:space="preserve">      "OrderPayload": {</w:t>
+      </w:r>
+    </w:p>
+    <w:p>
+      <w:pPr>
+        <w:pStyle w:val="ListParagraph"/>
+      </w:pPr>
+      <w:r>
+        <w:t xml:space="preserve">        "type": "object",</w:t>
+      </w:r>
+    </w:p>
+    <w:p>
+      <w:pPr>
+        <w:pStyle w:val="ListParagraph"/>
+      </w:pPr>
+      <w:r>
+        <w:t xml:space="preserve">        "properties": {</w:t>
+      </w:r>
+    </w:p>
+    <w:p>
+      <w:pPr>
+        <w:pStyle w:val="ListParagraph"/>
+      </w:pPr>
+      <w:r>
+        <w:t xml:space="preserve">          "salesOrder": {</w:t>
+      </w:r>
+    </w:p>
+    <w:p>
+      <w:pPr>
+        <w:pStyle w:val="ListParagraph"/>
+      </w:pPr>
+      <w:r>
+        <w:t xml:space="preserve">            "type": "string",</w:t>
+      </w:r>
+    </w:p>
+    <w:p>
+      <w:pPr>
+        <w:pStyle w:val="ListParagraph"/>
+      </w:pPr>
+      <w:r>
+        <w:t xml:space="preserve">            "nullable": true</w:t>
+      </w:r>
+    </w:p>
+    <w:p>
+      <w:pPr>
+        <w:pStyle w:val="ListParagraph"/>
+      </w:pPr>
+      <w:r>
+        <w:t xml:space="preserve">          },</w:t>
+      </w:r>
+    </w:p>
+    <w:p>
+      <w:pPr>
+        <w:pStyle w:val="ListParagraph"/>
+      </w:pPr>
+      <w:r>
+        <w:t xml:space="preserve">          "containers": {</w:t>
+      </w:r>
+    </w:p>
+    <w:p>
+      <w:pPr>
+        <w:pStyle w:val="ListParagraph"/>
+      </w:pPr>
+      <w:r>
+        <w:t xml:space="preserve">            "type": "array",</w:t>
+      </w:r>
+    </w:p>
+    <w:p>
+      <w:pPr>
+        <w:pStyle w:val="ListParagraph"/>
+      </w:pPr>
+      <w:r>
+        <w:t xml:space="preserve">            "items": {</w:t>
+      </w:r>
+    </w:p>
+    <w:p>
+      <w:pPr>
+        <w:pStyle w:val="ListParagraph"/>
+      </w:pPr>
+      <w:r>
+        <w:t xml:space="preserve">              "$ref": "#/components/schemas/Container"</w:t>
+      </w:r>
+    </w:p>
+    <w:p>
+      <w:pPr>
+        <w:pStyle w:val="ListParagraph"/>
+      </w:pPr>
+      <w:r>
+        <w:t xml:space="preserve">            },</w:t>
+      </w:r>
+    </w:p>
+    <w:p>
+      <w:pPr>
+        <w:pStyle w:val="ListParagraph"/>
+      </w:pPr>
+      <w:r>
+        <w:t xml:space="preserve">            "nullable": true</w:t>
+      </w:r>
+    </w:p>
+    <w:p>
+      <w:pPr>
+        <w:pStyle w:val="ListParagraph"/>
+      </w:pPr>
+      <w:r>
+        <w:t xml:space="preserve">          },</w:t>
+      </w:r>
+    </w:p>
+    <w:p>
+      <w:pPr>
+        <w:pStyle w:val="ListParagraph"/>
+      </w:pPr>
+      <w:r>
+        <w:t xml:space="preserve">          "deliveryAddress": {</w:t>
+      </w:r>
+    </w:p>
+    <w:p>
+      <w:pPr>
+        <w:pStyle w:val="ListParagraph"/>
+      </w:pPr>
+      <w:r>
+        <w:t xml:space="preserve">            "$ref": "#/components/schemas/DeliveryAddress"</w:t>
+      </w:r>
+    </w:p>
+    <w:p>
+      <w:pPr>
+        <w:pStyle w:val="ListParagraph"/>
+      </w:pPr>
+      <w:r>
+        <w:t xml:space="preserve">          }</w:t>
+      </w:r>
+    </w:p>
+    <w:p>
+      <w:pPr>
+        <w:pStyle w:val="ListParagraph"/>
+      </w:pPr>
+      <w:r>
+        <w:t xml:space="preserve">        },</w:t>
+      </w:r>
+    </w:p>
+    <w:p>
+      <w:pPr>
+        <w:pStyle w:val="ListParagraph"/>
+      </w:pPr>
+      <w:r>
+        <w:t xml:space="preserve">        "additionalProperties": false</w:t>
+      </w:r>
+    </w:p>
+    <w:p>
+      <w:pPr>
+        <w:pStyle w:val="ListParagraph"/>
+      </w:pPr>
+      <w:r>
+        <w:t xml:space="preserve">      }</w:t>
+      </w:r>
+    </w:p>
+    <w:p>
+      <w:pPr>
+        <w:pStyle w:val="ListParagraph"/>
+      </w:pPr>
+      <w:r>
         <w:t xml:space="preserve">    }</w:t>
       </w:r>
     </w:p>
@@ -545,849 +1219,25 @@
         <w:pStyle w:val="ListParagraph"/>
       </w:pPr>
       <w:r>
-        <w:t xml:space="preserve">  },</w:t>
-      </w:r>
-    </w:p>
-    <w:p>
-      <w:pPr>
-        <w:pStyle w:val="ListParagraph"/>
-      </w:pPr>
-      <w:r>
-        <w:t xml:space="preserve">  "components": {</w:t>
-      </w:r>
-    </w:p>
-    <w:p>
-      <w:pPr>
-        <w:pStyle w:val="ListParagraph"/>
-      </w:pPr>
-      <w:r>
-        <w:t xml:space="preserve">    "schemas": {</w:t>
-      </w:r>
-    </w:p>
-    <w:p>
-      <w:pPr>
-        <w:pStyle w:val="ListParagraph"/>
-      </w:pPr>
-      <w:r>
-        <w:t xml:space="preserve">      "Container": {</w:t>
-      </w:r>
-    </w:p>
-    <w:p>
-      <w:pPr>
-        <w:pStyle w:val="ListParagraph"/>
-      </w:pPr>
-      <w:r>
-        <w:t xml:space="preserve">        "type": "object",</w:t>
-      </w:r>
-    </w:p>
-    <w:p>
-      <w:pPr>
-        <w:pStyle w:val="ListParagraph"/>
-      </w:pPr>
-      <w:r>
-        <w:t xml:space="preserve">        "properties": {</w:t>
-      </w:r>
-    </w:p>
-    <w:p>
-      <w:pPr>
-        <w:pStyle w:val="ListParagraph"/>
-      </w:pPr>
-      <w:r>
-        <w:t xml:space="preserve">          "</w:t>
-      </w:r>
-      <w:proofErr w:type="spellStart"/>
-      <w:r>
-        <w:t>loadId</w:t>
-      </w:r>
-      <w:proofErr w:type="spellEnd"/>
-      <w:r>
-        <w:t>": {</w:t>
-      </w:r>
-    </w:p>
-    <w:p>
-      <w:pPr>
-        <w:pStyle w:val="ListParagraph"/>
-      </w:pPr>
-      <w:r>
-        <w:t xml:space="preserve">            "type": "string",</w:t>
-      </w:r>
-    </w:p>
-    <w:p>
-      <w:pPr>
-        <w:pStyle w:val="ListParagraph"/>
-      </w:pPr>
-      <w:r>
-        <w:t xml:space="preserve">            "nullable": true</w:t>
-      </w:r>
-    </w:p>
-    <w:p>
-      <w:pPr>
-        <w:pStyle w:val="ListParagraph"/>
-      </w:pPr>
-      <w:r>
-        <w:t xml:space="preserve">          },</w:t>
-      </w:r>
-    </w:p>
-    <w:p>
-      <w:pPr>
-        <w:pStyle w:val="ListParagraph"/>
-      </w:pPr>
-      <w:r>
-        <w:t xml:space="preserve">          "</w:t>
-      </w:r>
-      <w:proofErr w:type="spellStart"/>
-      <w:r>
-        <w:t>containerType</w:t>
-      </w:r>
-      <w:proofErr w:type="spellEnd"/>
-      <w:r>
-        <w:t>": {</w:t>
-      </w:r>
-    </w:p>
-    <w:p>
-      <w:pPr>
-        <w:pStyle w:val="ListParagraph"/>
-      </w:pPr>
-      <w:r>
-        <w:t xml:space="preserve">            "type": "string",</w:t>
-      </w:r>
-    </w:p>
-    <w:p>
-      <w:pPr>
-        <w:pStyle w:val="ListParagraph"/>
-      </w:pPr>
-      <w:r>
-        <w:t xml:space="preserve">            "nullable": true</w:t>
-      </w:r>
-    </w:p>
-    <w:p>
-      <w:pPr>
-        <w:pStyle w:val="ListParagraph"/>
-      </w:pPr>
-      <w:r>
-        <w:t xml:space="preserve">          },</w:t>
-      </w:r>
-    </w:p>
-    <w:p>
-      <w:pPr>
-        <w:pStyle w:val="ListParagraph"/>
-      </w:pPr>
-      <w:r>
-        <w:t xml:space="preserve">          "items": {</w:t>
-      </w:r>
-    </w:p>
-    <w:p>
-      <w:pPr>
-        <w:pStyle w:val="ListParagraph"/>
-      </w:pPr>
-      <w:r>
-        <w:t xml:space="preserve">            "type": "array",</w:t>
-      </w:r>
-    </w:p>
-    <w:p>
-      <w:pPr>
-        <w:pStyle w:val="ListParagraph"/>
-      </w:pPr>
-      <w:r>
-        <w:t xml:space="preserve">            "items": {</w:t>
-      </w:r>
-    </w:p>
-    <w:p>
-      <w:pPr>
-        <w:pStyle w:val="ListParagraph"/>
-      </w:pPr>
-      <w:r>
-        <w:t xml:space="preserve">              "$ref": "#/components/schemas/Item"</w:t>
-      </w:r>
-    </w:p>
-    <w:p>
-      <w:pPr>
-        <w:pStyle w:val="ListParagraph"/>
-      </w:pPr>
-      <w:r>
-        <w:t xml:space="preserve">            },</w:t>
-      </w:r>
-    </w:p>
-    <w:p>
-      <w:pPr>
-        <w:pStyle w:val="ListParagraph"/>
-      </w:pPr>
-      <w:r>
-        <w:t xml:space="preserve">            "nullable": true</w:t>
-      </w:r>
-    </w:p>
-    <w:p>
-      <w:pPr>
-        <w:pStyle w:val="ListParagraph"/>
-      </w:pPr>
-      <w:r>
-        <w:t xml:space="preserve">          }</w:t>
-      </w:r>
-    </w:p>
-    <w:p>
-      <w:pPr>
-        <w:pStyle w:val="ListParagraph"/>
-      </w:pPr>
-      <w:r>
-        <w:t xml:space="preserve">        },</w:t>
-      </w:r>
-    </w:p>
-    <w:p>
-      <w:pPr>
-        <w:pStyle w:val="ListParagraph"/>
-      </w:pPr>
-      <w:r>
-        <w:t xml:space="preserve">        "</w:t>
-      </w:r>
-      <w:proofErr w:type="spellStart"/>
-      <w:r>
-        <w:t>additionalProperties</w:t>
-      </w:r>
-      <w:proofErr w:type="spellEnd"/>
-      <w:r>
-        <w:t>": false</w:t>
-      </w:r>
-    </w:p>
-    <w:p>
-      <w:pPr>
-        <w:pStyle w:val="ListParagraph"/>
-      </w:pPr>
-      <w:r>
-        <w:t xml:space="preserve">      },</w:t>
-      </w:r>
-    </w:p>
-    <w:p>
-      <w:pPr>
-        <w:pStyle w:val="ListParagraph"/>
-      </w:pPr>
-      <w:r>
-        <w:t xml:space="preserve">      "</w:t>
-      </w:r>
-      <w:proofErr w:type="spellStart"/>
-      <w:r>
-        <w:t>DeliveryAddress</w:t>
-      </w:r>
-      <w:proofErr w:type="spellEnd"/>
-      <w:r>
-        <w:t>": {</w:t>
-      </w:r>
-    </w:p>
-    <w:p>
-      <w:pPr>
-        <w:pStyle w:val="ListParagraph"/>
-      </w:pPr>
-      <w:r>
-        <w:t xml:space="preserve">        "type": "object",</w:t>
-      </w:r>
-    </w:p>
-    <w:p>
-      <w:pPr>
-        <w:pStyle w:val="ListParagraph"/>
-      </w:pPr>
-      <w:r>
-        <w:t xml:space="preserve">        "properties": {</w:t>
-      </w:r>
-    </w:p>
-    <w:p>
-      <w:pPr>
-        <w:pStyle w:val="ListParagraph"/>
-      </w:pPr>
-      <w:r>
-        <w:t xml:space="preserve">          "street": {</w:t>
-      </w:r>
-    </w:p>
-    <w:p>
-      <w:pPr>
-        <w:pStyle w:val="ListParagraph"/>
-      </w:pPr>
-      <w:r>
-        <w:t xml:space="preserve">            "type": "string",</w:t>
-      </w:r>
-    </w:p>
-    <w:p>
-      <w:pPr>
-        <w:pStyle w:val="ListParagraph"/>
-      </w:pPr>
-      <w:r>
-        <w:t xml:space="preserve">            "nullable": true</w:t>
-      </w:r>
-    </w:p>
-    <w:p>
-      <w:pPr>
-        <w:pStyle w:val="ListParagraph"/>
-      </w:pPr>
-      <w:r>
-        <w:t xml:space="preserve">          },</w:t>
-      </w:r>
-    </w:p>
-    <w:p>
-      <w:pPr>
-        <w:pStyle w:val="ListParagraph"/>
-      </w:pPr>
-      <w:r>
-        <w:t xml:space="preserve">          "city": {</w:t>
-      </w:r>
-    </w:p>
-    <w:p>
-      <w:pPr>
-        <w:pStyle w:val="ListParagraph"/>
-      </w:pPr>
-      <w:r>
-        <w:t xml:space="preserve">            "type": "string",</w:t>
-      </w:r>
-    </w:p>
-    <w:p>
-      <w:pPr>
-        <w:pStyle w:val="ListParagraph"/>
-      </w:pPr>
-      <w:r>
-        <w:t xml:space="preserve">            "nullable": true</w:t>
-      </w:r>
-    </w:p>
-    <w:p>
-      <w:pPr>
-        <w:pStyle w:val="ListParagraph"/>
-      </w:pPr>
-      <w:r>
-        <w:t xml:space="preserve">          },</w:t>
-      </w:r>
-    </w:p>
-    <w:p>
-      <w:pPr>
-        <w:pStyle w:val="ListParagraph"/>
-      </w:pPr>
-      <w:r>
-        <w:t xml:space="preserve">          "state": {</w:t>
-      </w:r>
-    </w:p>
-    <w:p>
-      <w:pPr>
-        <w:pStyle w:val="ListParagraph"/>
-      </w:pPr>
-      <w:r>
-        <w:t xml:space="preserve">            "type": "string",</w:t>
-      </w:r>
-    </w:p>
-    <w:p>
-      <w:pPr>
-        <w:pStyle w:val="ListParagraph"/>
-      </w:pPr>
-      <w:r>
-        <w:t xml:space="preserve">            "nullable": true</w:t>
-      </w:r>
-    </w:p>
-    <w:p>
-      <w:pPr>
-        <w:pStyle w:val="ListParagraph"/>
-      </w:pPr>
-      <w:r>
-        <w:t xml:space="preserve">          },</w:t>
-      </w:r>
-    </w:p>
-    <w:p>
-      <w:pPr>
-        <w:pStyle w:val="ListParagraph"/>
-      </w:pPr>
-      <w:r>
-        <w:t xml:space="preserve">          "</w:t>
-      </w:r>
-      <w:proofErr w:type="spellStart"/>
-      <w:r>
-        <w:t>postalCode</w:t>
-      </w:r>
-      <w:proofErr w:type="spellEnd"/>
-      <w:r>
-        <w:t>": {</w:t>
-      </w:r>
-    </w:p>
-    <w:p>
-      <w:pPr>
-        <w:pStyle w:val="ListParagraph"/>
-      </w:pPr>
-      <w:r>
-        <w:t xml:space="preserve">            "type": "string",</w:t>
-      </w:r>
-    </w:p>
-    <w:p>
-      <w:pPr>
-        <w:pStyle w:val="ListParagraph"/>
-      </w:pPr>
-      <w:r>
-        <w:t xml:space="preserve">            "nullable": true</w:t>
-      </w:r>
-    </w:p>
-    <w:p>
-      <w:pPr>
-        <w:pStyle w:val="ListParagraph"/>
-      </w:pPr>
-      <w:r>
-        <w:t xml:space="preserve">          },</w:t>
-      </w:r>
-    </w:p>
-    <w:p>
-      <w:pPr>
-        <w:pStyle w:val="ListParagraph"/>
-      </w:pPr>
-      <w:r>
-        <w:t xml:space="preserve">          "country": {</w:t>
-      </w:r>
-    </w:p>
-    <w:p>
-      <w:pPr>
-        <w:pStyle w:val="ListParagraph"/>
-      </w:pPr>
-      <w:r>
-        <w:t xml:space="preserve">            "type": "string",</w:t>
-      </w:r>
-    </w:p>
-    <w:p>
-      <w:pPr>
-        <w:pStyle w:val="ListParagraph"/>
-      </w:pPr>
-      <w:r>
-        <w:t xml:space="preserve">            "nullable": true</w:t>
-      </w:r>
-    </w:p>
-    <w:p>
-      <w:pPr>
-        <w:pStyle w:val="ListParagraph"/>
-      </w:pPr>
-      <w:r>
-        <w:t xml:space="preserve">          }</w:t>
-      </w:r>
-    </w:p>
-    <w:p>
-      <w:pPr>
-        <w:pStyle w:val="ListParagraph"/>
-      </w:pPr>
+        <w:t xml:space="preserve">  }</w:t>
+      </w:r>
+    </w:p>
+    <w:p>
+      <w:pPr>
+        <w:pStyle w:val="ListParagraph"/>
+      </w:pPr>
+      <w:r>
+        <w:t>}</w:t>
+      </w:r>
+    </w:p>
+    <w:p>
+      <w:pPr>
+        <w:pStyle w:val="ListParagraph"/>
+      </w:pPr>
+    </w:p>
+    <w:p>
       <w:r>
         <w:lastRenderedPageBreak/>
-        <w:t xml:space="preserve">        },</w:t>
-      </w:r>
-    </w:p>
-    <w:p>
-      <w:pPr>
-        <w:pStyle w:val="ListParagraph"/>
-      </w:pPr>
-      <w:r>
-        <w:t xml:space="preserve">        "</w:t>
-      </w:r>
-      <w:proofErr w:type="spellStart"/>
-      <w:r>
-        <w:t>additionalProperties</w:t>
-      </w:r>
-      <w:proofErr w:type="spellEnd"/>
-      <w:r>
-        <w:t>": false</w:t>
-      </w:r>
-    </w:p>
-    <w:p>
-      <w:pPr>
-        <w:pStyle w:val="ListParagraph"/>
-      </w:pPr>
-      <w:r>
-        <w:t xml:space="preserve">      },</w:t>
-      </w:r>
-    </w:p>
-    <w:p>
-      <w:pPr>
-        <w:pStyle w:val="ListParagraph"/>
-      </w:pPr>
-      <w:r>
-        <w:t xml:space="preserve">      "Item": {</w:t>
-      </w:r>
-    </w:p>
-    <w:p>
-      <w:pPr>
-        <w:pStyle w:val="ListParagraph"/>
-      </w:pPr>
-      <w:r>
-        <w:t xml:space="preserve">        "type": "object",</w:t>
-      </w:r>
-    </w:p>
-    <w:p>
-      <w:pPr>
-        <w:pStyle w:val="ListParagraph"/>
-      </w:pPr>
-      <w:r>
-        <w:t xml:space="preserve">        "properties": {</w:t>
-      </w:r>
-    </w:p>
-    <w:p>
-      <w:pPr>
-        <w:pStyle w:val="ListParagraph"/>
-      </w:pPr>
-      <w:r>
-        <w:t xml:space="preserve">          "</w:t>
-      </w:r>
-      <w:proofErr w:type="spellStart"/>
-      <w:r>
-        <w:t>itemCode</w:t>
-      </w:r>
-      <w:proofErr w:type="spellEnd"/>
-      <w:r>
-        <w:t>": {</w:t>
-      </w:r>
-    </w:p>
-    <w:p>
-      <w:pPr>
-        <w:pStyle w:val="ListParagraph"/>
-      </w:pPr>
-      <w:r>
-        <w:t xml:space="preserve">            "type": "string",</w:t>
-      </w:r>
-    </w:p>
-    <w:p>
-      <w:pPr>
-        <w:pStyle w:val="ListParagraph"/>
-      </w:pPr>
-      <w:r>
-        <w:t xml:space="preserve">            "nullable": true</w:t>
-      </w:r>
-    </w:p>
-    <w:p>
-      <w:pPr>
-        <w:pStyle w:val="ListParagraph"/>
-      </w:pPr>
-      <w:r>
-        <w:t xml:space="preserve">          },</w:t>
-      </w:r>
-    </w:p>
-    <w:p>
-      <w:pPr>
-        <w:pStyle w:val="ListParagraph"/>
-      </w:pPr>
-      <w:r>
-        <w:t xml:space="preserve">          "quantity": {</w:t>
-      </w:r>
-    </w:p>
-    <w:p>
-      <w:pPr>
-        <w:pStyle w:val="ListParagraph"/>
-      </w:pPr>
-      <w:r>
-        <w:t xml:space="preserve">            "type": "integer",</w:t>
-      </w:r>
-    </w:p>
-    <w:p>
-      <w:pPr>
-        <w:pStyle w:val="ListParagraph"/>
-      </w:pPr>
-      <w:r>
-        <w:t xml:space="preserve">            "format": "int32"</w:t>
-      </w:r>
-    </w:p>
-    <w:p>
-      <w:pPr>
-        <w:pStyle w:val="ListParagraph"/>
-      </w:pPr>
-      <w:r>
-        <w:t xml:space="preserve">          },</w:t>
-      </w:r>
-    </w:p>
-    <w:p>
-      <w:pPr>
-        <w:pStyle w:val="ListParagraph"/>
-      </w:pPr>
-      <w:r>
-        <w:t xml:space="preserve">          "</w:t>
-      </w:r>
-      <w:proofErr w:type="spellStart"/>
-      <w:r>
-        <w:t>cartonWeight</w:t>
-      </w:r>
-      <w:proofErr w:type="spellEnd"/>
-      <w:r>
-        <w:t>": {</w:t>
-      </w:r>
-    </w:p>
-    <w:p>
-      <w:pPr>
-        <w:pStyle w:val="ListParagraph"/>
-      </w:pPr>
-      <w:r>
-        <w:t xml:space="preserve">            "type": "number",</w:t>
-      </w:r>
-    </w:p>
-    <w:p>
-      <w:pPr>
-        <w:pStyle w:val="ListParagraph"/>
-      </w:pPr>
-      <w:r>
-        <w:t xml:space="preserve">            "format": "double"</w:t>
-      </w:r>
-    </w:p>
-    <w:p>
-      <w:pPr>
-        <w:pStyle w:val="ListParagraph"/>
-      </w:pPr>
-      <w:r>
-        <w:t xml:space="preserve">          }</w:t>
-      </w:r>
-    </w:p>
-    <w:p>
-      <w:pPr>
-        <w:pStyle w:val="ListParagraph"/>
-      </w:pPr>
-      <w:r>
-        <w:t xml:space="preserve">        },</w:t>
-      </w:r>
-    </w:p>
-    <w:p>
-      <w:pPr>
-        <w:pStyle w:val="ListParagraph"/>
-      </w:pPr>
-      <w:r>
-        <w:t xml:space="preserve">        "</w:t>
-      </w:r>
-      <w:proofErr w:type="spellStart"/>
-      <w:r>
-        <w:t>additionalProperties</w:t>
-      </w:r>
-      <w:proofErr w:type="spellEnd"/>
-      <w:r>
-        <w:t>": false</w:t>
-      </w:r>
-    </w:p>
-    <w:p>
-      <w:pPr>
-        <w:pStyle w:val="ListParagraph"/>
-      </w:pPr>
-      <w:r>
-        <w:t xml:space="preserve">      },</w:t>
-      </w:r>
-    </w:p>
-    <w:p>
-      <w:pPr>
-        <w:pStyle w:val="ListParagraph"/>
-      </w:pPr>
-      <w:r>
-        <w:t xml:space="preserve">      "</w:t>
-      </w:r>
-      <w:proofErr w:type="spellStart"/>
-      <w:r>
-        <w:t>OrderPayload</w:t>
-      </w:r>
-      <w:proofErr w:type="spellEnd"/>
-      <w:r>
-        <w:t>": {</w:t>
-      </w:r>
-    </w:p>
-    <w:p>
-      <w:pPr>
-        <w:pStyle w:val="ListParagraph"/>
-      </w:pPr>
-      <w:r>
-        <w:t xml:space="preserve">        "type": "object",</w:t>
-      </w:r>
-    </w:p>
-    <w:p>
-      <w:pPr>
-        <w:pStyle w:val="ListParagraph"/>
-      </w:pPr>
-      <w:r>
-        <w:t xml:space="preserve">        "properties": {</w:t>
-      </w:r>
-    </w:p>
-    <w:p>
-      <w:pPr>
-        <w:pStyle w:val="ListParagraph"/>
-      </w:pPr>
-      <w:r>
-        <w:t xml:space="preserve">          "</w:t>
-      </w:r>
-      <w:proofErr w:type="spellStart"/>
-      <w:r>
-        <w:t>salesOrder</w:t>
-      </w:r>
-      <w:proofErr w:type="spellEnd"/>
-      <w:r>
-        <w:t>": {</w:t>
-      </w:r>
-    </w:p>
-    <w:p>
-      <w:pPr>
-        <w:pStyle w:val="ListParagraph"/>
-      </w:pPr>
-      <w:r>
-        <w:t xml:space="preserve">            "type": "string",</w:t>
-      </w:r>
-    </w:p>
-    <w:p>
-      <w:pPr>
-        <w:pStyle w:val="ListParagraph"/>
-      </w:pPr>
-      <w:r>
-        <w:t xml:space="preserve">            "nullable": true</w:t>
-      </w:r>
-    </w:p>
-    <w:p>
-      <w:pPr>
-        <w:pStyle w:val="ListParagraph"/>
-      </w:pPr>
-      <w:r>
-        <w:t xml:space="preserve">          },</w:t>
-      </w:r>
-    </w:p>
-    <w:p>
-      <w:pPr>
-        <w:pStyle w:val="ListParagraph"/>
-      </w:pPr>
-      <w:r>
-        <w:t xml:space="preserve">          "containers": {</w:t>
-      </w:r>
-    </w:p>
-    <w:p>
-      <w:pPr>
-        <w:pStyle w:val="ListParagraph"/>
-      </w:pPr>
-      <w:r>
-        <w:t xml:space="preserve">            "type": "array",</w:t>
-      </w:r>
-    </w:p>
-    <w:p>
-      <w:pPr>
-        <w:pStyle w:val="ListParagraph"/>
-      </w:pPr>
-      <w:r>
-        <w:t xml:space="preserve">            "items": {</w:t>
-      </w:r>
-    </w:p>
-    <w:p>
-      <w:pPr>
-        <w:pStyle w:val="ListParagraph"/>
-      </w:pPr>
-      <w:r>
-        <w:t xml:space="preserve">              "$ref": "#/components/schemas/Container"</w:t>
-      </w:r>
-    </w:p>
-    <w:p>
-      <w:pPr>
-        <w:pStyle w:val="ListParagraph"/>
-      </w:pPr>
-      <w:r>
-        <w:t xml:space="preserve">            },</w:t>
-      </w:r>
-    </w:p>
-    <w:p>
-      <w:pPr>
-        <w:pStyle w:val="ListParagraph"/>
-      </w:pPr>
-      <w:r>
-        <w:t xml:space="preserve">            "nullable": true</w:t>
-      </w:r>
-    </w:p>
-    <w:p>
-      <w:pPr>
-        <w:pStyle w:val="ListParagraph"/>
-      </w:pPr>
-      <w:r>
-        <w:t xml:space="preserve">          },</w:t>
-      </w:r>
-    </w:p>
-    <w:p>
-      <w:pPr>
-        <w:pStyle w:val="ListParagraph"/>
-      </w:pPr>
-      <w:r>
-        <w:t xml:space="preserve">          "</w:t>
-      </w:r>
-      <w:proofErr w:type="spellStart"/>
-      <w:r>
-        <w:t>deliveryAddress</w:t>
-      </w:r>
-      <w:proofErr w:type="spellEnd"/>
-      <w:r>
-        <w:t>": {</w:t>
-      </w:r>
-    </w:p>
-    <w:p>
-      <w:pPr>
-        <w:pStyle w:val="ListParagraph"/>
-      </w:pPr>
-      <w:r>
-        <w:t xml:space="preserve">            "$ref": "#/components/schemas/</w:t>
-      </w:r>
-      <w:proofErr w:type="spellStart"/>
-      <w:r>
-        <w:t>DeliveryAddress</w:t>
-      </w:r>
-      <w:proofErr w:type="spellEnd"/>
-      <w:r>
-        <w:t>"</w:t>
-      </w:r>
-    </w:p>
-    <w:p>
-      <w:pPr>
-        <w:pStyle w:val="ListParagraph"/>
-      </w:pPr>
-      <w:r>
-        <w:t xml:space="preserve">          }</w:t>
-      </w:r>
-    </w:p>
-    <w:p>
-      <w:pPr>
-        <w:pStyle w:val="ListParagraph"/>
-      </w:pPr>
-      <w:r>
-        <w:t xml:space="preserve">        },</w:t>
-      </w:r>
-    </w:p>
-    <w:p>
-      <w:pPr>
-        <w:pStyle w:val="ListParagraph"/>
-      </w:pPr>
-      <w:r>
-        <w:t xml:space="preserve">        "</w:t>
-      </w:r>
-      <w:proofErr w:type="spellStart"/>
-      <w:r>
-        <w:t>additionalProperties</w:t>
-      </w:r>
-      <w:proofErr w:type="spellEnd"/>
-      <w:r>
-        <w:t>": false</w:t>
-      </w:r>
-    </w:p>
-    <w:p>
-      <w:pPr>
-        <w:pStyle w:val="ListParagraph"/>
-      </w:pPr>
-      <w:r>
-        <w:t xml:space="preserve">      }</w:t>
-      </w:r>
-    </w:p>
-    <w:p>
-      <w:pPr>
-        <w:pStyle w:val="ListParagraph"/>
-      </w:pPr>
-      <w:r>
-        <w:t xml:space="preserve">    }</w:t>
-      </w:r>
-    </w:p>
-    <w:p>
-      <w:pPr>
-        <w:pStyle w:val="ListParagraph"/>
-      </w:pPr>
-      <w:r>
-        <w:t xml:space="preserve">  }</w:t>
-      </w:r>
-    </w:p>
-    <w:p>
-      <w:pPr>
-        <w:pStyle w:val="ListParagraph"/>
-      </w:pPr>
-      <w:r>
-        <w:t>}</w:t>
-      </w:r>
-    </w:p>
-    <w:p>
-      <w:pPr>
-        <w:pStyle w:val="ListParagraph"/>
-      </w:pPr>
-    </w:p>
-    <w:p>
-      <w:r>
         <w:t xml:space="preserve"> </w:t>
       </w:r>
     </w:p>

</xml_diff>